<commit_message>
some react question ans added
</commit_message>
<xml_diff>
--- a/Interview QNA - Edition 1_files/react.docx
+++ b/Interview QNA - Edition 1_files/react.docx
@@ -29,285 +29,994 @@
           <w:ilvl w:val="0"/>
           <w:numId w:val="2"/>
         </w:numPr>
-      </w:pPr>
-      <w:r>
+        <w:rPr>
+          <w:b/>
+        </w:rPr>
+      </w:pPr>
+      <w:r>
+        <w:rPr>
+          <w:b/>
+        </w:rPr>
         <w:t>What is the difference between state and props in React?</w:t>
       </w:r>
     </w:p>
     <w:p>
       <w:pPr>
         <w:pStyle w:val="ListParagraph"/>
-        <w:numPr>
-          <w:ilvl w:val="0"/>
-          <w:numId w:val="2"/>
-        </w:numPr>
-      </w:pPr>
-      <w:r>
+        <w:rPr>
+          <w:sz w:val="18"/>
+          <w:szCs w:val="18"/>
+        </w:rPr>
+      </w:pPr>
+      <w:r>
+        <w:rPr>
+          <w:b/>
+        </w:rPr>
+        <w:t>Ans</w:t>
+      </w:r>
+      <w:r>
+        <w:t>:</w:t>
+      </w:r>
+      <w:r>
+        <w:t xml:space="preserve"> </w:t>
+      </w:r>
+      <w:r>
+        <w:rPr>
+          <w:sz w:val="18"/>
+          <w:szCs w:val="18"/>
+        </w:rPr>
+        <w:t>State is used to manage and store data within a component, while props are used to pass data from a parent component to a child component.</w:t>
+      </w:r>
+    </w:p>
+    <w:p>
+      <w:pPr>
+        <w:pStyle w:val="ListParagraph"/>
+        <w:numPr>
+          <w:ilvl w:val="0"/>
+          <w:numId w:val="2"/>
+        </w:numPr>
+        <w:rPr>
+          <w:b/>
+        </w:rPr>
+      </w:pPr>
+      <w:r>
+        <w:rPr>
+          <w:b/>
+        </w:rPr>
         <w:t>What are the advantages of using functional components over class components in React?</w:t>
       </w:r>
     </w:p>
     <w:p>
       <w:pPr>
         <w:pStyle w:val="ListParagraph"/>
-        <w:numPr>
-          <w:ilvl w:val="0"/>
-          <w:numId w:val="2"/>
-        </w:numPr>
-      </w:pPr>
-      <w:r>
+      </w:pPr>
+      <w:r>
+        <w:rPr>
+          <w:b/>
+        </w:rPr>
+        <w:t>Ans</w:t>
+      </w:r>
+      <w:r>
+        <w:t xml:space="preserve">: </w:t>
+      </w:r>
+      <w:r>
+        <w:rPr>
+          <w:sz w:val="18"/>
+          <w:szCs w:val="18"/>
+        </w:rPr>
+        <w:t>Functional components are simpler, easier to test, and have better performance due to the absence of life-cycle methods and unnecessary re-renders</w:t>
+      </w:r>
+    </w:p>
+    <w:p>
+      <w:pPr>
+        <w:pStyle w:val="ListParagraph"/>
+        <w:numPr>
+          <w:ilvl w:val="0"/>
+          <w:numId w:val="2"/>
+        </w:numPr>
+        <w:rPr>
+          <w:b/>
+        </w:rPr>
+      </w:pPr>
+      <w:r>
+        <w:rPr>
+          <w:b/>
+        </w:rPr>
         <w:t>How does React handle event handling?</w:t>
       </w:r>
     </w:p>
     <w:p>
       <w:pPr>
         <w:pStyle w:val="ListParagraph"/>
-        <w:numPr>
-          <w:ilvl w:val="0"/>
-          <w:numId w:val="2"/>
-        </w:numPr>
-      </w:pPr>
-      <w:r>
+      </w:pPr>
+      <w:r>
+        <w:rPr>
+          <w:b/>
+        </w:rPr>
+        <w:t>Ans</w:t>
+      </w:r>
+      <w:r>
+        <w:t xml:space="preserve">: </w:t>
+      </w:r>
+      <w:r>
+        <w:rPr>
+          <w:sz w:val="18"/>
+          <w:szCs w:val="18"/>
+        </w:rPr>
+        <w:t>React uses synthetic events to handle events consistently across different browsers. Event handlers are attached using JSX and can be defined inline or as separate functions.</w:t>
+      </w:r>
+    </w:p>
+    <w:p>
+      <w:pPr>
+        <w:pStyle w:val="ListParagraph"/>
+        <w:numPr>
+          <w:ilvl w:val="0"/>
+          <w:numId w:val="2"/>
+        </w:numPr>
+        <w:rPr>
+          <w:b/>
+        </w:rPr>
+      </w:pPr>
+      <w:r>
+        <w:rPr>
+          <w:b/>
+        </w:rPr>
         <w:t>What is the virtual DOM in React?</w:t>
       </w:r>
     </w:p>
     <w:p>
       <w:pPr>
         <w:pStyle w:val="ListParagraph"/>
-        <w:numPr>
-          <w:ilvl w:val="0"/>
-          <w:numId w:val="2"/>
-        </w:numPr>
-      </w:pPr>
-      <w:r>
+        <w:rPr>
+          <w:sz w:val="18"/>
+          <w:szCs w:val="18"/>
+        </w:rPr>
+      </w:pPr>
+      <w:r>
+        <w:rPr>
+          <w:b/>
+        </w:rPr>
+        <w:t>Ans</w:t>
+      </w:r>
+      <w:r>
+        <w:t xml:space="preserve">: </w:t>
+      </w:r>
+      <w:r>
+        <w:rPr>
+          <w:sz w:val="18"/>
+          <w:szCs w:val="18"/>
+        </w:rPr>
+        <w:t>The virtual DOM is a lightweight copy of the actual DOM that React uses to optimize and speed up UI updates. React compares the virtual DOM with the real DOM and efficiently updates only the necessary parts</w:t>
+      </w:r>
+    </w:p>
+    <w:p>
+      <w:pPr>
+        <w:pStyle w:val="ListParagraph"/>
+        <w:numPr>
+          <w:ilvl w:val="0"/>
+          <w:numId w:val="2"/>
+        </w:numPr>
+        <w:rPr>
+          <w:b/>
+        </w:rPr>
+      </w:pPr>
+      <w:r>
+        <w:rPr>
+          <w:b/>
+        </w:rPr>
         <w:t>How does React handle component lifecycle methods?</w:t>
       </w:r>
     </w:p>
     <w:p>
       <w:pPr>
         <w:pStyle w:val="ListParagraph"/>
-        <w:numPr>
-          <w:ilvl w:val="0"/>
-          <w:numId w:val="2"/>
-        </w:numPr>
-      </w:pPr>
-      <w:r>
+        <w:rPr>
+          <w:sz w:val="18"/>
+          <w:szCs w:val="18"/>
+        </w:rPr>
+      </w:pPr>
+      <w:r>
+        <w:rPr>
+          <w:b/>
+        </w:rPr>
+        <w:t>Ans</w:t>
+      </w:r>
+      <w:r>
+        <w:t xml:space="preserve">: </w:t>
+      </w:r>
+      <w:r>
+        <w:rPr>
+          <w:sz w:val="18"/>
+          <w:szCs w:val="18"/>
+        </w:rPr>
+        <w:t>React provides lifecycle methods that allow developers to hook into different stages of a component's life, such as mounting, updating, and unmounting. Examples include componentDidMount, componentDidUpdate, and componentWillUnmount.</w:t>
+      </w:r>
+    </w:p>
+    <w:p>
+      <w:pPr>
+        <w:pStyle w:val="ListParagraph"/>
+        <w:numPr>
+          <w:ilvl w:val="0"/>
+          <w:numId w:val="2"/>
+        </w:numPr>
+        <w:rPr>
+          <w:b/>
+        </w:rPr>
+      </w:pPr>
+      <w:r>
+        <w:rPr>
+          <w:b/>
+        </w:rPr>
         <w:t>How does React handle component re-rendering and performance optimization?</w:t>
       </w:r>
     </w:p>
     <w:p>
       <w:pPr>
         <w:pStyle w:val="ListParagraph"/>
-        <w:numPr>
-          <w:ilvl w:val="0"/>
-          <w:numId w:val="2"/>
-        </w:numPr>
-      </w:pPr>
-      <w:r>
+      </w:pPr>
+      <w:r>
+        <w:rPr>
+          <w:b/>
+        </w:rPr>
+        <w:t>Ans:</w:t>
+      </w:r>
+      <w:r>
+        <w:rPr>
+          <w:b/>
+        </w:rPr>
+        <w:t xml:space="preserve"> </w:t>
+      </w:r>
+      <w:r>
+        <w:rPr>
+          <w:sz w:val="18"/>
+          <w:szCs w:val="18"/>
+        </w:rPr>
+        <w:t>React uses a diffing algorithm to efficiently update only the necessary parts of the DOM when a component's state or props change. Developers can optimize performance using techniques like memoization and shouldComponentUpdate.</w:t>
+      </w:r>
+    </w:p>
+    <w:p>
+      <w:pPr>
+        <w:pStyle w:val="ListParagraph"/>
+        <w:numPr>
+          <w:ilvl w:val="0"/>
+          <w:numId w:val="2"/>
+        </w:numPr>
+        <w:rPr>
+          <w:b/>
+        </w:rPr>
+      </w:pPr>
+      <w:r>
+        <w:rPr>
+          <w:b/>
+        </w:rPr>
         <w:t>How does React Router work for client-side routing in a React application?</w:t>
       </w:r>
     </w:p>
     <w:p>
       <w:pPr>
         <w:pStyle w:val="ListParagraph"/>
-        <w:numPr>
-          <w:ilvl w:val="0"/>
-          <w:numId w:val="2"/>
-        </w:numPr>
-      </w:pPr>
-      <w:r>
+      </w:pPr>
+      <w:r>
+        <w:rPr>
+          <w:b/>
+        </w:rPr>
+        <w:t>Ans</w:t>
+      </w:r>
+      <w:r>
+        <w:t xml:space="preserve">: </w:t>
+      </w:r>
+      <w:r>
+        <w:rPr>
+          <w:sz w:val="18"/>
+          <w:szCs w:val="18"/>
+        </w:rPr>
+        <w:t>React Router is a library that enables client-side routing in a React application. It uses declarative routing, allowing developers to define routes and render components based on the current URL.</w:t>
+      </w:r>
+    </w:p>
+    <w:p>
+      <w:pPr>
+        <w:pStyle w:val="ListParagraph"/>
+        <w:numPr>
+          <w:ilvl w:val="0"/>
+          <w:numId w:val="2"/>
+        </w:numPr>
+        <w:rPr>
+          <w:b/>
+        </w:rPr>
+      </w:pPr>
+      <w:r>
+        <w:rPr>
+          <w:b/>
+        </w:rPr>
         <w:t>How does React handle error boundaries and error handling in components?</w:t>
       </w:r>
     </w:p>
     <w:p>
       <w:pPr>
         <w:pStyle w:val="ListParagraph"/>
-        <w:numPr>
-          <w:ilvl w:val="0"/>
-          <w:numId w:val="2"/>
-        </w:numPr>
-      </w:pPr>
-      <w:r>
+        <w:rPr>
+          <w:sz w:val="18"/>
+          <w:szCs w:val="18"/>
+        </w:rPr>
+      </w:pPr>
+      <w:r>
+        <w:rPr>
+          <w:b/>
+        </w:rPr>
+        <w:t>Ans</w:t>
+      </w:r>
+      <w:r>
+        <w:t xml:space="preserve">: </w:t>
+      </w:r>
+      <w:r>
+        <w:rPr>
+          <w:sz w:val="18"/>
+          <w:szCs w:val="18"/>
+        </w:rPr>
+        <w:t>React allows the creation of error boundaries, components that</w:t>
+      </w:r>
+    </w:p>
+    <w:p>
+      <w:pPr>
+        <w:pStyle w:val="ListParagraph"/>
+        <w:rPr>
+          <w:sz w:val="18"/>
+          <w:szCs w:val="18"/>
+        </w:rPr>
+      </w:pPr>
+      <w:r>
+        <w:rPr>
+          <w:sz w:val="18"/>
+          <w:szCs w:val="18"/>
+        </w:rPr>
+        <w:t>handle errors that occur in their child components. Error boundaries catch and handle errors to prevent the entire application from crashing. Developers can implement error boundaries using the componentDidCatch lifecycle method and display fallback UI or log errors for debugging purposes.</w:t>
+      </w:r>
+    </w:p>
+    <w:p>
+      <w:pPr>
+        <w:pStyle w:val="ListParagraph"/>
+        <w:numPr>
+          <w:ilvl w:val="0"/>
+          <w:numId w:val="2"/>
+        </w:numPr>
+        <w:rPr>
+          <w:b/>
+        </w:rPr>
+      </w:pPr>
+      <w:r>
+        <w:rPr>
+          <w:b/>
+        </w:rPr>
         <w:t>What is the purpose of Redux in a React application, and when would you use it?</w:t>
       </w:r>
     </w:p>
     <w:p>
       <w:pPr>
         <w:pStyle w:val="ListParagraph"/>
-        <w:numPr>
-          <w:ilvl w:val="0"/>
-          <w:numId w:val="2"/>
-        </w:numPr>
-      </w:pPr>
-      <w:r>
+      </w:pPr>
+      <w:r>
+        <w:rPr>
+          <w:b/>
+        </w:rPr>
+        <w:t>Ans</w:t>
+      </w:r>
+      <w:r>
+        <w:t xml:space="preserve">: </w:t>
+      </w:r>
+      <w:r>
+        <w:rPr>
+          <w:sz w:val="18"/>
+          <w:szCs w:val="18"/>
+        </w:rPr>
+        <w:t>Redux is a state management library for JavaScript applications, commonly used with React. It helps manage the global state of an application, making it easier to share data between components and manage complex application states. Redux is particularly useful in large-scale applications with a lot of shared state and complex data flows.</w:t>
+      </w:r>
+    </w:p>
+    <w:p>
+      <w:pPr>
+        <w:pStyle w:val="ListParagraph"/>
+        <w:numPr>
+          <w:ilvl w:val="0"/>
+          <w:numId w:val="2"/>
+        </w:numPr>
+        <w:rPr>
+          <w:b/>
+        </w:rPr>
+      </w:pPr>
+      <w:r>
+        <w:rPr>
+          <w:b/>
+        </w:rPr>
         <w:t>How does React handle forms and form validation?</w:t>
       </w:r>
     </w:p>
     <w:p>
       <w:pPr>
         <w:pStyle w:val="ListParagraph"/>
-        <w:numPr>
-          <w:ilvl w:val="0"/>
-          <w:numId w:val="2"/>
-        </w:numPr>
-      </w:pPr>
-      <w:r>
+      </w:pPr>
+      <w:r>
+        <w:rPr>
+          <w:b/>
+        </w:rPr>
+        <w:t>Ans</w:t>
+      </w:r>
+      <w:r>
+        <w:t xml:space="preserve">: </w:t>
+      </w:r>
+      <w:r>
+        <w:rPr>
+          <w:sz w:val="18"/>
+          <w:szCs w:val="18"/>
+        </w:rPr>
+        <w:t>React provides several techniques for handling forms and form validation. Developers can use controlled components, where the form inputs are controlled by React state, allowing for validation and handling user input. Additionally, libraries like Formik and Yup provide tools and utilities for managing form state and validation in a more structured way.</w:t>
+      </w:r>
+    </w:p>
+    <w:p>
+      <w:pPr>
+        <w:pStyle w:val="ListParagraph"/>
+        <w:numPr>
+          <w:ilvl w:val="0"/>
+          <w:numId w:val="2"/>
+        </w:numPr>
+        <w:rPr>
+          <w:b/>
+        </w:rPr>
+      </w:pPr>
+      <w:r>
+        <w:rPr>
+          <w:b/>
+        </w:rPr>
         <w:t>Can you explain the concept of higher-order components (HOCs) in React?</w:t>
       </w:r>
     </w:p>
     <w:p>
       <w:pPr>
         <w:pStyle w:val="ListParagraph"/>
-        <w:numPr>
-          <w:ilvl w:val="0"/>
-          <w:numId w:val="2"/>
-        </w:numPr>
-      </w:pPr>
-      <w:r>
+      </w:pPr>
+      <w:r>
+        <w:rPr>
+          <w:b/>
+        </w:rPr>
+        <w:t>Ans</w:t>
+      </w:r>
+      <w:r>
+        <w:t xml:space="preserve">: </w:t>
+      </w:r>
+      <w:r>
+        <w:rPr>
+          <w:sz w:val="18"/>
+          <w:szCs w:val="18"/>
+        </w:rPr>
+        <w:t>Higher-order components are functions that take a component and return a new component with additional functionality. HOCs are useful for code reuse, cross-cutting concerns like authentication and authorization, and manipulating component behavior without modifying the underlying component's source code.</w:t>
+      </w:r>
+    </w:p>
+    <w:p>
+      <w:pPr>
+        <w:pStyle w:val="ListParagraph"/>
+        <w:numPr>
+          <w:ilvl w:val="0"/>
+          <w:numId w:val="2"/>
+        </w:numPr>
+        <w:rPr>
+          <w:b/>
+        </w:rPr>
+      </w:pPr>
+      <w:r>
+        <w:rPr>
+          <w:b/>
+        </w:rPr>
+        <w:lastRenderedPageBreak/>
         <w:t>How does React handle key concepts like reconciliation and the virtual DOM to optimize rendering performance?</w:t>
       </w:r>
     </w:p>
     <w:p>
       <w:pPr>
         <w:pStyle w:val="ListParagraph"/>
-        <w:numPr>
-          <w:ilvl w:val="0"/>
-          <w:numId w:val="2"/>
-        </w:numPr>
-      </w:pPr>
-      <w:r>
+      </w:pPr>
+      <w:r>
+        <w:rPr>
+          <w:b/>
+        </w:rPr>
+        <w:t>Ans</w:t>
+      </w:r>
+      <w:r>
+        <w:t xml:space="preserve">: </w:t>
+      </w:r>
+      <w:r>
+        <w:rPr>
+          <w:sz w:val="18"/>
+          <w:szCs w:val="18"/>
+        </w:rPr>
+        <w:t>React's reconciliation algorithm is responsible for efficiently updating the UI by comparing the virtual DOM representation of the previous and current states of a component. By minimizing actual DOM updates to only the necessary changes, React optimizes rendering performance and ensures efficient UI updates.</w:t>
+      </w:r>
+    </w:p>
+    <w:p>
+      <w:pPr>
+        <w:pStyle w:val="ListParagraph"/>
+        <w:numPr>
+          <w:ilvl w:val="0"/>
+          <w:numId w:val="2"/>
+        </w:numPr>
+        <w:rPr>
+          <w:b/>
+        </w:rPr>
+      </w:pPr>
+      <w:r>
+        <w:rPr>
+          <w:b/>
+        </w:rPr>
         <w:t>How does React handle context in component communication and sharing data between components?</w:t>
       </w:r>
     </w:p>
     <w:p>
       <w:pPr>
         <w:pStyle w:val="ListParagraph"/>
-        <w:numPr>
-          <w:ilvl w:val="0"/>
-          <w:numId w:val="2"/>
-        </w:numPr>
-      </w:pPr>
-      <w:r>
+      </w:pPr>
+      <w:r>
+        <w:rPr>
+          <w:b/>
+        </w:rPr>
+        <w:t>Ans</w:t>
+      </w:r>
+      <w:r>
+        <w:t xml:space="preserve">: </w:t>
+      </w:r>
+      <w:r>
+        <w:rPr>
+          <w:sz w:val="18"/>
+          <w:szCs w:val="18"/>
+        </w:rPr>
+        <w:t>React's Context API allows data to be shared across component hierarchies without explicit prop drilling. It enables components to access shared data or state without passing it through multiple levels of nesting. Context provides a convenient way to manage application-level state or share data that needs to be accessed by multiple components.</w:t>
+      </w:r>
+    </w:p>
+    <w:p>
+      <w:pPr>
+        <w:pStyle w:val="ListParagraph"/>
+      </w:pPr>
+    </w:p>
+    <w:p>
+      <w:pPr>
+        <w:pStyle w:val="ListParagraph"/>
+        <w:numPr>
+          <w:ilvl w:val="0"/>
+          <w:numId w:val="2"/>
+        </w:numPr>
+        <w:rPr>
+          <w:b/>
+        </w:rPr>
+      </w:pPr>
+      <w:r>
+        <w:rPr>
+          <w:b/>
+        </w:rPr>
         <w:t>What are the advantages and disadvantages of using Next.js for server-side rendering (SSR) in React applications?</w:t>
       </w:r>
     </w:p>
     <w:p>
       <w:pPr>
         <w:pStyle w:val="ListParagraph"/>
-        <w:numPr>
-          <w:ilvl w:val="0"/>
-          <w:numId w:val="2"/>
-        </w:numPr>
-      </w:pPr>
-      <w:r>
+      </w:pPr>
+      <w:r>
+        <w:rPr>
+          <w:b/>
+        </w:rPr>
+        <w:t>Ans</w:t>
+      </w:r>
+      <w:r>
+        <w:t xml:space="preserve">: </w:t>
+      </w:r>
+      <w:r>
+        <w:rPr>
+          <w:sz w:val="18"/>
+          <w:szCs w:val="18"/>
+        </w:rPr>
+        <w:t>Next.js is a popular framework for server-side rendering in React applications. It offers advantages like improved SEO, faster initial page loads, and better user experience. However, it introduces complexity and requires additional server-side configuration, which may not be necessary for all applications.</w:t>
+      </w:r>
+    </w:p>
+    <w:p>
+      <w:pPr>
+        <w:pStyle w:val="ListParagraph"/>
+        <w:numPr>
+          <w:ilvl w:val="0"/>
+          <w:numId w:val="2"/>
+        </w:numPr>
+        <w:rPr>
+          <w:b/>
+        </w:rPr>
+      </w:pPr>
+      <w:r>
+        <w:rPr>
+          <w:b/>
+        </w:rPr>
         <w:t>How does React perform reconciliation when rendering components?</w:t>
       </w:r>
     </w:p>
     <w:p>
       <w:pPr>
         <w:pStyle w:val="ListParagraph"/>
-        <w:numPr>
-          <w:ilvl w:val="0"/>
-          <w:numId w:val="2"/>
-        </w:numPr>
-      </w:pPr>
-      <w:r>
+      </w:pPr>
+      <w:r>
+        <w:rPr>
+          <w:b/>
+        </w:rPr>
+        <w:t>Ans</w:t>
+      </w:r>
+      <w:r>
+        <w:t xml:space="preserve">: </w:t>
+      </w:r>
+      <w:r>
+        <w:rPr>
+          <w:sz w:val="18"/>
+          <w:szCs w:val="18"/>
+        </w:rPr>
+        <w:t>React performs reconciliation by comparing the new virtual DOM representation of components with the previous one. It identifies the differences between the two and updates only the necessary parts of the actual DOM. This process is efficient as it minimizes the number of updates needed, resulting in better performance.</w:t>
+      </w:r>
+    </w:p>
+    <w:p>
+      <w:pPr>
+        <w:pStyle w:val="ListParagraph"/>
+        <w:numPr>
+          <w:ilvl w:val="0"/>
+          <w:numId w:val="2"/>
+        </w:numPr>
+        <w:rPr>
+          <w:b/>
+        </w:rPr>
+      </w:pPr>
+      <w:r>
+        <w:rPr>
+          <w:b/>
+        </w:rPr>
         <w:t>What are React hooks, and how do they differ from class components?</w:t>
       </w:r>
     </w:p>
     <w:p>
       <w:pPr>
         <w:pStyle w:val="ListParagraph"/>
-        <w:numPr>
-          <w:ilvl w:val="0"/>
-          <w:numId w:val="2"/>
-        </w:numPr>
-      </w:pPr>
-      <w:r>
+      </w:pPr>
+      <w:r>
+        <w:rPr>
+          <w:b/>
+        </w:rPr>
+        <w:t>Ans</w:t>
+      </w:r>
+      <w:r>
+        <w:t xml:space="preserve">: </w:t>
+      </w:r>
+      <w:r>
+        <w:rPr>
+          <w:sz w:val="18"/>
+          <w:szCs w:val="18"/>
+        </w:rPr>
+        <w:t>React hooks are functions introduced in React 16.8 that allow developers to use state and other React features without writing class components. Hooks provide a more straightforward and functional approach to managing state and side effects in React, making code more concise and reusable. They differ from class components as hooks can be used in functional components, promoting composition and reusability, while class components rely on lifecycle methods and have a different syntax.</w:t>
+      </w:r>
+    </w:p>
+    <w:p>
+      <w:pPr>
+        <w:pStyle w:val="ListParagraph"/>
+        <w:numPr>
+          <w:ilvl w:val="0"/>
+          <w:numId w:val="2"/>
+        </w:numPr>
+        <w:rPr>
+          <w:b/>
+        </w:rPr>
+      </w:pPr>
+      <w:r>
+        <w:rPr>
+          <w:b/>
+        </w:rPr>
         <w:t>What are the different lifecycle methods in React and when are they invoked?</w:t>
       </w:r>
     </w:p>
     <w:p>
       <w:pPr>
         <w:pStyle w:val="ListParagraph"/>
-        <w:numPr>
-          <w:ilvl w:val="0"/>
-          <w:numId w:val="2"/>
-        </w:numPr>
-      </w:pPr>
-      <w:r>
+      </w:pPr>
+      <w:r>
+        <w:rPr>
+          <w:b/>
+        </w:rPr>
+        <w:t>Ans</w:t>
+      </w:r>
+      <w:r>
+        <w:t xml:space="preserve">: </w:t>
+      </w:r>
+      <w:r>
+        <w:t> </w:t>
+      </w:r>
+      <w:r>
+        <w:rPr>
+          <w:sz w:val="18"/>
+          <w:szCs w:val="18"/>
+        </w:rPr>
+        <w:t>React provides several lifecycle methods that are invoked at different stages of a component's life. These methods include componentDidMount, componentDidUpdate, componentWillUnmount, and shouldComponentUpdate.</w:t>
+      </w:r>
+    </w:p>
+    <w:p>
+      <w:pPr>
+        <w:pStyle w:val="ListParagraph"/>
+        <w:numPr>
+          <w:ilvl w:val="0"/>
+          <w:numId w:val="2"/>
+        </w:numPr>
+        <w:rPr>
+          <w:b/>
+        </w:rPr>
+      </w:pPr>
+      <w:r>
+        <w:rPr>
+          <w:b/>
+        </w:rPr>
         <w:t>How does React Router work for server-side rendering (SSR) in a React application?</w:t>
       </w:r>
     </w:p>
     <w:p>
       <w:pPr>
         <w:pStyle w:val="ListParagraph"/>
-        <w:numPr>
-          <w:ilvl w:val="0"/>
-          <w:numId w:val="2"/>
-        </w:numPr>
-      </w:pPr>
-      <w:r>
+      </w:pPr>
+      <w:r>
+        <w:rPr>
+          <w:b/>
+        </w:rPr>
+        <w:t>Ans</w:t>
+      </w:r>
+      <w:r>
+        <w:t xml:space="preserve">: </w:t>
+      </w:r>
+      <w:r>
+        <w:rPr>
+          <w:sz w:val="18"/>
+          <w:szCs w:val="18"/>
+        </w:rPr>
+        <w:t>React Router can be used with server-side rendering (SSR) frameworks like Next.js. React Router handles routing on both the client and server-side by matching the requested URL with the corresponding route and rendering the appropriate component. On the server-side, the matched component is rendered and sent as HTML to the client. On the client-side, React Router takes over and handles subsequent navigation within the application.</w:t>
+      </w:r>
+    </w:p>
+    <w:p>
+      <w:pPr>
+        <w:pStyle w:val="ListParagraph"/>
+        <w:numPr>
+          <w:ilvl w:val="0"/>
+          <w:numId w:val="2"/>
+        </w:numPr>
+        <w:rPr>
+          <w:b/>
+        </w:rPr>
+      </w:pPr>
+      <w:r>
+        <w:rPr>
+          <w:b/>
+        </w:rPr>
         <w:t>Explain the concept of server-side rendering (SSR) and its advantages</w:t>
       </w:r>
     </w:p>
     <w:p>
       <w:pPr>
         <w:pStyle w:val="ListParagraph"/>
-        <w:numPr>
-          <w:ilvl w:val="0"/>
-          <w:numId w:val="2"/>
-        </w:numPr>
-      </w:pPr>
-      <w:r>
+      </w:pPr>
+      <w:r>
+        <w:rPr>
+          <w:b/>
+        </w:rPr>
+        <w:t>Ans</w:t>
+      </w:r>
+      <w:r>
+        <w:t xml:space="preserve">: </w:t>
+      </w:r>
+      <w:r>
+        <w:t> </w:t>
+      </w:r>
+      <w:r>
+        <w:rPr>
+          <w:sz w:val="18"/>
+          <w:szCs w:val="18"/>
+        </w:rPr>
+        <w:t>Server-side rendering (SSR) is the process of rendering web pages on the server and sending them as HTML to the client. SSR provides faster time-to-first-paint, better accessibility, and search engine visibility compared to client-side rendering. It improves the perceived performance of an application by allowing the initial page load to contain pre-rendered HTML. However, SSR can introduce complexity and increased server load due to the need for server-side processing.</w:t>
+      </w:r>
+    </w:p>
+    <w:p>
+      <w:pPr>
+        <w:pStyle w:val="ListParagraph"/>
+        <w:numPr>
+          <w:ilvl w:val="0"/>
+          <w:numId w:val="2"/>
+        </w:numPr>
+        <w:rPr>
+          <w:b/>
+        </w:rPr>
+      </w:pPr>
+      <w:r>
+        <w:rPr>
+          <w:b/>
+        </w:rPr>
         <w:t>How does React handle code splitting and lazy loading for optimizing bundle size?</w:t>
       </w:r>
     </w:p>
     <w:p>
       <w:pPr>
         <w:pStyle w:val="ListParagraph"/>
-        <w:numPr>
-          <w:ilvl w:val="0"/>
-          <w:numId w:val="2"/>
-        </w:numPr>
-      </w:pPr>
-      <w:r>
+      </w:pPr>
+      <w:r>
+        <w:rPr>
+          <w:b/>
+        </w:rPr>
+        <w:t>Ans</w:t>
+      </w:r>
+      <w:r>
+        <w:t xml:space="preserve">: </w:t>
+      </w:r>
+      <w:r>
+        <w:rPr>
+          <w:sz w:val="18"/>
+          <w:szCs w:val="18"/>
+        </w:rPr>
+        <w:t xml:space="preserve">Code splitting is the technique of breaking down a large bundle into smaller chunks to reduce initial loading times. React supports code splitting through dynamic imports and the use of React.lazy(). Dynamic imports allow components to be loaded asynchronously when needed. React.lazy() is a React-specific method that enables lazy </w:t>
+      </w:r>
+      <w:r>
+        <w:rPr>
+          <w:sz w:val="18"/>
+          <w:szCs w:val="18"/>
+        </w:rPr>
+        <w:lastRenderedPageBreak/>
+        <w:t>loading of components, which means they are only loaded when they are actually required. This helps optimize bundle size and improves performance by loading only the necessary code.</w:t>
+      </w:r>
+    </w:p>
+    <w:p>
+      <w:pPr>
+        <w:pStyle w:val="ListParagraph"/>
+        <w:numPr>
+          <w:ilvl w:val="0"/>
+          <w:numId w:val="2"/>
+        </w:numPr>
+        <w:rPr>
+          <w:b/>
+        </w:rPr>
+      </w:pPr>
+      <w:r>
+        <w:rPr>
+          <w:b/>
+        </w:rPr>
         <w:t>What is the purpose of Webpack in a React application, and how does it work?</w:t>
       </w:r>
     </w:p>
     <w:p>
       <w:pPr>
         <w:pStyle w:val="ListParagraph"/>
-        <w:numPr>
-          <w:ilvl w:val="0"/>
-          <w:numId w:val="2"/>
-        </w:numPr>
-      </w:pPr>
-      <w:r>
+      </w:pPr>
+      <w:r>
+        <w:rPr>
+          <w:b/>
+        </w:rPr>
+        <w:t>Ans</w:t>
+      </w:r>
+      <w:r>
+        <w:t xml:space="preserve">: </w:t>
+      </w:r>
+      <w:r>
+        <w:rPr>
+          <w:sz w:val="18"/>
+          <w:szCs w:val="18"/>
+        </w:rPr>
+        <w:t>Webpack is a popular module bundler for JavaScript applications, including React. It is used to bundle and optimize the application's assets, including JavaScript, CSS, and other static files. Webpack analyzes the application's dependency graph and creates a bundle that includes all the required modules. It can also apply various optimizations, such as code minification, chunk splitting, and caching, to improve performance and load times.</w:t>
+      </w:r>
+    </w:p>
+    <w:p>
+      <w:pPr>
+        <w:pStyle w:val="ListParagraph"/>
+        <w:numPr>
+          <w:ilvl w:val="0"/>
+          <w:numId w:val="2"/>
+        </w:numPr>
+        <w:rPr>
+          <w:b/>
+        </w:rPr>
+      </w:pPr>
+      <w:r>
+        <w:rPr>
+          <w:b/>
+        </w:rPr>
         <w:t>How does React handle handling form inputs and managing their state?</w:t>
       </w:r>
     </w:p>
     <w:p>
       <w:pPr>
         <w:pStyle w:val="ListParagraph"/>
-        <w:numPr>
-          <w:ilvl w:val="0"/>
-          <w:numId w:val="2"/>
-        </w:numPr>
-      </w:pPr>
-      <w:r>
+      </w:pPr>
+      <w:r>
+        <w:rPr>
+          <w:b/>
+        </w:rPr>
+        <w:t>Ans</w:t>
+      </w:r>
+      <w:r>
+        <w:t xml:space="preserve">: </w:t>
+      </w:r>
+      <w:r>
+        <w:t> </w:t>
+      </w:r>
+      <w:r>
+        <w:rPr>
+          <w:sz w:val="18"/>
+          <w:szCs w:val="18"/>
+        </w:rPr>
+        <w:t>In React, form inputs can be managed using controlled components. The value of an input field is controlled by React state, and any changes to the input trigger an update to the state. This allows developers to have full control over the form state and perform validations or trigger actions accordingly.</w:t>
+      </w:r>
+    </w:p>
+    <w:p>
+      <w:pPr>
+        <w:pStyle w:val="ListParagraph"/>
+        <w:numPr>
+          <w:ilvl w:val="0"/>
+          <w:numId w:val="2"/>
+        </w:numPr>
+        <w:rPr>
+          <w:b/>
+        </w:rPr>
+      </w:pPr>
+      <w:r>
+        <w:rPr>
+          <w:b/>
+        </w:rPr>
         <w:t>What are the different ways to style components in React?</w:t>
       </w:r>
     </w:p>
     <w:p>
       <w:pPr>
         <w:pStyle w:val="ListParagraph"/>
-        <w:numPr>
-          <w:ilvl w:val="0"/>
-          <w:numId w:val="2"/>
-        </w:numPr>
-      </w:pPr>
-      <w:r>
+      </w:pPr>
+      <w:r>
+        <w:rPr>
+          <w:b/>
+        </w:rPr>
+        <w:t>Ans</w:t>
+      </w:r>
+      <w:r>
+        <w:t xml:space="preserve">: </w:t>
+      </w:r>
+      <w:r>
+        <w:rPr>
+          <w:sz w:val="18"/>
+          <w:szCs w:val="18"/>
+        </w:rPr>
+        <w:t>There are several ways to style components in React, including inline styles, CSS stylesheets, CSS-in-JS libraries like styled-components or Emotion, and CSS modules. Each approach has its advantages and is suitable for different scenarios. Inline styles provide component-level styling, CSS stylesheets allow for global styles, CSS-in-JS libraries offer a more encapsulated and component-oriented approach, and CSS modules enable local scoping of styles.</w:t>
+      </w:r>
+    </w:p>
+    <w:p>
+      <w:pPr>
+        <w:pStyle w:val="ListParagraph"/>
+        <w:numPr>
+          <w:ilvl w:val="0"/>
+          <w:numId w:val="2"/>
+        </w:numPr>
+        <w:rPr>
+          <w:b/>
+        </w:rPr>
+      </w:pPr>
+      <w:r>
+        <w:rPr>
+          <w:b/>
+        </w:rPr>
         <w:t>How does React handle code reusability and component composition?</w:t>
+      </w:r>
+    </w:p>
+    <w:p>
+      <w:pPr>
+        <w:pStyle w:val="ListParagraph"/>
+      </w:pPr>
+      <w:r>
+        <w:rPr>
+          <w:b/>
+        </w:rPr>
+        <w:t>Ans</w:t>
+      </w:r>
+      <w:r>
+        <w:t xml:space="preserve">: </w:t>
+      </w:r>
+      <w:r>
+        <w:rPr>
+          <w:sz w:val="18"/>
+          <w:szCs w:val="18"/>
+        </w:rPr>
+        <w:t>React promotes code reusability and component composition through its component-based architecture. Components can be reused throughout an application, allowing developers to create modular and encapsulated pieces of UI functionality. React encourages composition, where components can be combined together to build more complex and reusable UI elements. This approach promotes code organization, reusability, and maintainability</w:t>
       </w:r>
     </w:p>
     <w:p>
@@ -675,7 +1384,6 @@
   <w:style w:type="character" w:default="1" w:styleId="DefaultParagraphFont">
     <w:name w:val="Default Paragraph Font"/>
     <w:uiPriority w:val="1"/>
-    <w:semiHidden/>
     <w:unhideWhenUsed/>
   </w:style>
   <w:style w:type="table" w:default="1" w:styleId="TableNormal">
@@ -709,6 +1417,19 @@
       <w:ind w:left="720"/>
       <w:contextualSpacing/>
     </w:pPr>
+  </w:style>
+  <w:style w:type="paragraph" w:styleId="NormalWeb">
+    <w:name w:val="Normal (Web)"/>
+    <w:basedOn w:val="Normal"/>
+    <w:uiPriority w:val="99"/>
+    <w:semiHidden/>
+    <w:unhideWhenUsed/>
+    <w:rsid w:val="005C0736"/>
+    <w:rPr>
+      <w:rFonts w:ascii="Times New Roman" w:hAnsi="Times New Roman" w:cs="Times New Roman"/>
+      <w:sz w:val="24"/>
+      <w:szCs w:val="24"/>
+    </w:rPr>
   </w:style>
 </w:styles>
 </file>
@@ -876,7 +1597,6 @@
   <w:style w:type="character" w:default="1" w:styleId="DefaultParagraphFont">
     <w:name w:val="Default Paragraph Font"/>
     <w:uiPriority w:val="1"/>
-    <w:semiHidden/>
     <w:unhideWhenUsed/>
   </w:style>
   <w:style w:type="table" w:default="1" w:styleId="TableNormal">
@@ -910,6 +1630,19 @@
       <w:ind w:left="720"/>
       <w:contextualSpacing/>
     </w:pPr>
+  </w:style>
+  <w:style w:type="paragraph" w:styleId="NormalWeb">
+    <w:name w:val="Normal (Web)"/>
+    <w:basedOn w:val="Normal"/>
+    <w:uiPriority w:val="99"/>
+    <w:semiHidden/>
+    <w:unhideWhenUsed/>
+    <w:rsid w:val="005C0736"/>
+    <w:rPr>
+      <w:rFonts w:ascii="Times New Roman" w:hAnsi="Times New Roman" w:cs="Times New Roman"/>
+      <w:sz w:val="24"/>
+      <w:szCs w:val="24"/>
+    </w:rPr>
   </w:style>
 </w:styles>
 </file>

</xml_diff>